<commit_message>
Update First Sprint documentation
</commit_message>
<xml_diff>
--- a/documents/Relazione Prima Sprint Grupppo 14_iz.docx
+++ b/documents/Relazione Prima Sprint Grupppo 14_iz.docx
@@ -43,7 +43,35 @@
         <w:rPr>
           <w:rFonts w:ascii="Times New Roman" w:hAnsi="Times New Roman" w:cs="Times New Roman"/>
         </w:rPr>
-        <w:t>Membri del gruppo: Tisi Andrea, Salzano Simone, Spremulli Michele, Montervino Dario</w:t>
+        <w:t xml:space="preserve">Membri del gruppo: Tisi Andrea, Salzano Simone, </w:t>
+      </w:r>
+      <w:proofErr w:type="spellStart"/>
+      <w:r>
+        <w:rPr>
+          <w:rFonts w:ascii="Times New Roman" w:hAnsi="Times New Roman" w:cs="Times New Roman"/>
+        </w:rPr>
+        <w:t>Spremulli</w:t>
+      </w:r>
+      <w:proofErr w:type="spellEnd"/>
+      <w:r>
+        <w:rPr>
+          <w:rFonts w:ascii="Times New Roman" w:hAnsi="Times New Roman" w:cs="Times New Roman"/>
+        </w:rPr>
+        <w:t xml:space="preserve"> Michele, </w:t>
+      </w:r>
+      <w:proofErr w:type="spellStart"/>
+      <w:r>
+        <w:rPr>
+          <w:rFonts w:ascii="Times New Roman" w:hAnsi="Times New Roman" w:cs="Times New Roman"/>
+        </w:rPr>
+        <w:t>Montervino</w:t>
+      </w:r>
+      <w:proofErr w:type="spellEnd"/>
+      <w:r>
+        <w:rPr>
+          <w:rFonts w:ascii="Times New Roman" w:hAnsi="Times New Roman" w:cs="Times New Roman"/>
+        </w:rPr>
+        <w:t xml:space="preserve"> Dario</w:t>
       </w:r>
     </w:p>
     <w:p>
@@ -129,8 +157,20 @@
           <w:sz w:val="28"/>
           <w:szCs w:val="28"/>
         </w:rPr>
-        <w:t>Project Velocity</w:t>
-      </w:r>
+        <w:t xml:space="preserve">Project </w:t>
+      </w:r>
+      <w:proofErr w:type="spellStart"/>
+      <w:r>
+        <w:rPr>
+          <w:rFonts w:ascii="Times New Roman" w:hAnsi="Times New Roman" w:cs="Times New Roman"/>
+          <w:i/>
+          <w:iCs/>
+          <w:sz w:val="28"/>
+          <w:szCs w:val="28"/>
+        </w:rPr>
+        <w:t>Velocity</w:t>
+      </w:r>
+      <w:proofErr w:type="spellEnd"/>
       <w:r>
         <w:rPr>
           <w:rFonts w:ascii="Times New Roman" w:hAnsi="Times New Roman" w:cs="Times New Roman"/>
@@ -269,27 +309,7 @@
           <w:sz w:val="28"/>
           <w:szCs w:val="28"/>
         </w:rPr>
-        <w:t>(</w:t>
-      </w:r>
-      <w:r>
-        <w:rPr>
-          <w:rFonts w:ascii="Times New Roman" w:hAnsi="Times New Roman" w:cs="Times New Roman"/>
-          <w:b/>
-          <w:bCs/>
-          <w:sz w:val="28"/>
-          <w:szCs w:val="28"/>
-        </w:rPr>
-        <w:t>1</w:t>
-      </w:r>
-      <w:r>
-        <w:rPr>
-          <w:rFonts w:ascii="Times New Roman" w:hAnsi="Times New Roman" w:cs="Times New Roman"/>
-          <w:b/>
-          <w:bCs/>
-          <w:sz w:val="28"/>
-          <w:szCs w:val="28"/>
-        </w:rPr>
-        <w:t xml:space="preserve"> S.P.)</w:t>
+        <w:t>(1 S.P.)</w:t>
       </w:r>
     </w:p>
     <w:p>
@@ -329,27 +349,7 @@
           <w:sz w:val="28"/>
           <w:szCs w:val="28"/>
         </w:rPr>
-        <w:t>(</w:t>
-      </w:r>
-      <w:r>
-        <w:rPr>
-          <w:rFonts w:ascii="Times New Roman" w:hAnsi="Times New Roman" w:cs="Times New Roman"/>
-          <w:b/>
-          <w:bCs/>
-          <w:sz w:val="28"/>
-          <w:szCs w:val="28"/>
-        </w:rPr>
-        <w:t>3</w:t>
-      </w:r>
-      <w:r>
-        <w:rPr>
-          <w:rFonts w:ascii="Times New Roman" w:hAnsi="Times New Roman" w:cs="Times New Roman"/>
-          <w:b/>
-          <w:bCs/>
-          <w:sz w:val="28"/>
-          <w:szCs w:val="28"/>
-        </w:rPr>
-        <w:t xml:space="preserve"> S.P.)</w:t>
+        <w:t>(3 S.P.)</w:t>
       </w:r>
     </w:p>
     <w:p>
@@ -481,8 +481,20 @@
           <w:sz w:val="28"/>
           <w:szCs w:val="28"/>
         </w:rPr>
-        <w:t xml:space="preserve"> Velocity</w:t>
-      </w:r>
+        <w:t xml:space="preserve"> </w:t>
+      </w:r>
+      <w:proofErr w:type="spellStart"/>
+      <w:r>
+        <w:rPr>
+          <w:rFonts w:ascii="Times New Roman" w:hAnsi="Times New Roman" w:cs="Times New Roman"/>
+          <w:i/>
+          <w:iCs/>
+          <w:sz w:val="28"/>
+          <w:szCs w:val="28"/>
+        </w:rPr>
+        <w:t>Velocity</w:t>
+      </w:r>
+      <w:proofErr w:type="spellEnd"/>
       <w:r>
         <w:rPr>
           <w:rFonts w:ascii="Times New Roman" w:hAnsi="Times New Roman" w:cs="Times New Roman"/>
@@ -858,7 +870,25 @@
           <w:sz w:val="28"/>
           <w:szCs w:val="28"/>
         </w:rPr>
-        <w:t xml:space="preserve">to a 3 cifre. </w:t>
+        <w:t xml:space="preserve">to a </w:t>
+      </w:r>
+      <w:proofErr w:type="gramStart"/>
+      <w:r>
+        <w:rPr>
+          <w:rFonts w:ascii="Times New Roman" w:hAnsi="Times New Roman" w:cs="Times New Roman"/>
+          <w:sz w:val="28"/>
+          <w:szCs w:val="28"/>
+        </w:rPr>
+        <w:t>3</w:t>
+      </w:r>
+      <w:proofErr w:type="gramEnd"/>
+      <w:r>
+        <w:rPr>
+          <w:rFonts w:ascii="Times New Roman" w:hAnsi="Times New Roman" w:cs="Times New Roman"/>
+          <w:sz w:val="28"/>
+          <w:szCs w:val="28"/>
+        </w:rPr>
+        <w:t xml:space="preserve"> cifre. </w:t>
       </w:r>
       <w:r>
         <w:rPr>
@@ -1210,12 +1240,10 @@
           <w:sz w:val="36"/>
           <w:szCs w:val="36"/>
         </w:rPr>
-        <w:t xml:space="preserve"> Retrospective</w:t>
-      </w:r>
-    </w:p>
-    <w:p>
-      <w:pPr>
-        <w:jc w:val="center"/>
+        <w:t xml:space="preserve"> </w:t>
+      </w:r>
+      <w:proofErr w:type="spellStart"/>
+      <w:r>
         <w:rPr>
           <w:rFonts w:ascii="Times New Roman" w:hAnsi="Times New Roman" w:cs="Times New Roman"/>
           <w:b/>
@@ -1223,23 +1251,55 @@
           <w:sz w:val="36"/>
           <w:szCs w:val="36"/>
         </w:rPr>
-      </w:pPr>
-    </w:p>
-    <w:p>
-      <w:pPr>
-        <w:rPr>
-          <w:rFonts w:ascii="Times New Roman" w:hAnsi="Times New Roman" w:cs="Times New Roman"/>
-          <w:sz w:val="28"/>
-          <w:szCs w:val="28"/>
-        </w:rPr>
-      </w:pPr>
-      <w:r>
-        <w:rPr>
-          <w:rFonts w:ascii="Times New Roman" w:hAnsi="Times New Roman" w:cs="Times New Roman"/>
-          <w:sz w:val="28"/>
-          <w:szCs w:val="28"/>
-        </w:rPr>
-        <w:t>Le decisioni prese nella retrospective di questo Sprint sono:</w:t>
+        <w:t>Retrospective</w:t>
+      </w:r>
+      <w:proofErr w:type="spellEnd"/>
+    </w:p>
+    <w:p>
+      <w:pPr>
+        <w:jc w:val="center"/>
+        <w:rPr>
+          <w:rFonts w:ascii="Times New Roman" w:hAnsi="Times New Roman" w:cs="Times New Roman"/>
+          <w:b/>
+          <w:bCs/>
+          <w:sz w:val="36"/>
+          <w:szCs w:val="36"/>
+        </w:rPr>
+      </w:pPr>
+    </w:p>
+    <w:p>
+      <w:pPr>
+        <w:rPr>
+          <w:rFonts w:ascii="Times New Roman" w:hAnsi="Times New Roman" w:cs="Times New Roman"/>
+          <w:sz w:val="28"/>
+          <w:szCs w:val="28"/>
+        </w:rPr>
+      </w:pPr>
+      <w:r>
+        <w:rPr>
+          <w:rFonts w:ascii="Times New Roman" w:hAnsi="Times New Roman" w:cs="Times New Roman"/>
+          <w:sz w:val="28"/>
+          <w:szCs w:val="28"/>
+        </w:rPr>
+        <w:t xml:space="preserve">Le decisioni prese nella </w:t>
+      </w:r>
+      <w:proofErr w:type="spellStart"/>
+      <w:r>
+        <w:rPr>
+          <w:rFonts w:ascii="Times New Roman" w:hAnsi="Times New Roman" w:cs="Times New Roman"/>
+          <w:sz w:val="28"/>
+          <w:szCs w:val="28"/>
+        </w:rPr>
+        <w:t>retrospective</w:t>
+      </w:r>
+      <w:proofErr w:type="spellEnd"/>
+      <w:r>
+        <w:rPr>
+          <w:rFonts w:ascii="Times New Roman" w:hAnsi="Times New Roman" w:cs="Times New Roman"/>
+          <w:sz w:val="28"/>
+          <w:szCs w:val="28"/>
+        </w:rPr>
+        <w:t xml:space="preserve"> di questo Sprint sono:</w:t>
       </w:r>
     </w:p>
     <w:p>
@@ -1369,15 +1429,27 @@
           <w:szCs w:val="28"/>
         </w:rPr>
       </w:pPr>
-      <w:r>
-        <w:rPr>
-          <w:rFonts w:ascii="Times New Roman" w:hAnsi="Times New Roman" w:cs="Times New Roman"/>
-          <w:b/>
-          <w:bCs/>
-          <w:sz w:val="28"/>
-          <w:szCs w:val="28"/>
-        </w:rPr>
-        <w:t>Less of (cose da fare di meno):</w:t>
+      <w:proofErr w:type="spellStart"/>
+      <w:r>
+        <w:rPr>
+          <w:rFonts w:ascii="Times New Roman" w:hAnsi="Times New Roman" w:cs="Times New Roman"/>
+          <w:b/>
+          <w:bCs/>
+          <w:sz w:val="28"/>
+          <w:szCs w:val="28"/>
+        </w:rPr>
+        <w:t>Less</w:t>
+      </w:r>
+      <w:proofErr w:type="spellEnd"/>
+      <w:r>
+        <w:rPr>
+          <w:rFonts w:ascii="Times New Roman" w:hAnsi="Times New Roman" w:cs="Times New Roman"/>
+          <w:b/>
+          <w:bCs/>
+          <w:sz w:val="28"/>
+          <w:szCs w:val="28"/>
+        </w:rPr>
+        <w:t xml:space="preserve"> of (cose da fare di meno):</w:t>
       </w:r>
     </w:p>
     <w:p>
@@ -1393,43 +1465,87 @@
           <w:szCs w:val="28"/>
         </w:rPr>
       </w:pPr>
-      <w:r>
-        <w:rPr>
-          <w:rFonts w:ascii="Times New Roman" w:hAnsi="Times New Roman" w:cs="Times New Roman"/>
-          <w:sz w:val="28"/>
-          <w:szCs w:val="28"/>
-        </w:rPr>
-        <w:t>Commit poco dettagliati del lavoro svolto.</w:t>
-      </w:r>
-    </w:p>
-    <w:p>
-      <w:pPr>
-        <w:rPr>
-          <w:rFonts w:ascii="Times New Roman" w:hAnsi="Times New Roman" w:cs="Times New Roman"/>
-          <w:sz w:val="28"/>
-          <w:szCs w:val="28"/>
-        </w:rPr>
-      </w:pPr>
-    </w:p>
-    <w:p>
-      <w:pPr>
-        <w:rPr>
-          <w:rFonts w:ascii="Times New Roman" w:hAnsi="Times New Roman" w:cs="Times New Roman"/>
-          <w:b/>
-          <w:bCs/>
-          <w:sz w:val="28"/>
-          <w:szCs w:val="28"/>
-        </w:rPr>
-      </w:pPr>
-      <w:r>
-        <w:rPr>
-          <w:rFonts w:ascii="Times New Roman" w:hAnsi="Times New Roman" w:cs="Times New Roman"/>
-          <w:b/>
-          <w:bCs/>
-          <w:sz w:val="28"/>
-          <w:szCs w:val="28"/>
-        </w:rPr>
-        <w:t>Keep doing (cose da continuare a fare):</w:t>
+      <w:proofErr w:type="spellStart"/>
+      <w:r>
+        <w:rPr>
+          <w:rFonts w:ascii="Times New Roman" w:hAnsi="Times New Roman" w:cs="Times New Roman"/>
+          <w:sz w:val="28"/>
+          <w:szCs w:val="28"/>
+        </w:rPr>
+        <w:t>Commit</w:t>
+      </w:r>
+      <w:proofErr w:type="spellEnd"/>
+      <w:r>
+        <w:rPr>
+          <w:rFonts w:ascii="Times New Roman" w:hAnsi="Times New Roman" w:cs="Times New Roman"/>
+          <w:sz w:val="28"/>
+          <w:szCs w:val="28"/>
+        </w:rPr>
+        <w:t xml:space="preserve"> poco dettagliati del lavoro svolto.</w:t>
+      </w:r>
+    </w:p>
+    <w:p>
+      <w:pPr>
+        <w:rPr>
+          <w:rFonts w:ascii="Times New Roman" w:hAnsi="Times New Roman" w:cs="Times New Roman"/>
+          <w:sz w:val="28"/>
+          <w:szCs w:val="28"/>
+        </w:rPr>
+      </w:pPr>
+    </w:p>
+    <w:p>
+      <w:pPr>
+        <w:rPr>
+          <w:rFonts w:ascii="Times New Roman" w:hAnsi="Times New Roman" w:cs="Times New Roman"/>
+          <w:b/>
+          <w:bCs/>
+          <w:sz w:val="28"/>
+          <w:szCs w:val="28"/>
+        </w:rPr>
+      </w:pPr>
+      <w:proofErr w:type="spellStart"/>
+      <w:r>
+        <w:rPr>
+          <w:rFonts w:ascii="Times New Roman" w:hAnsi="Times New Roman" w:cs="Times New Roman"/>
+          <w:b/>
+          <w:bCs/>
+          <w:sz w:val="28"/>
+          <w:szCs w:val="28"/>
+        </w:rPr>
+        <w:t>Keep</w:t>
+      </w:r>
+      <w:proofErr w:type="spellEnd"/>
+      <w:r>
+        <w:rPr>
+          <w:rFonts w:ascii="Times New Roman" w:hAnsi="Times New Roman" w:cs="Times New Roman"/>
+          <w:b/>
+          <w:bCs/>
+          <w:sz w:val="28"/>
+          <w:szCs w:val="28"/>
+        </w:rPr>
+        <w:t xml:space="preserve"> </w:t>
+      </w:r>
+      <w:proofErr w:type="spellStart"/>
+      <w:r>
+        <w:rPr>
+          <w:rFonts w:ascii="Times New Roman" w:hAnsi="Times New Roman" w:cs="Times New Roman"/>
+          <w:b/>
+          <w:bCs/>
+          <w:sz w:val="28"/>
+          <w:szCs w:val="28"/>
+        </w:rPr>
+        <w:t>doing</w:t>
+      </w:r>
+      <w:proofErr w:type="spellEnd"/>
+      <w:r>
+        <w:rPr>
+          <w:rFonts w:ascii="Times New Roman" w:hAnsi="Times New Roman" w:cs="Times New Roman"/>
+          <w:b/>
+          <w:bCs/>
+          <w:sz w:val="28"/>
+          <w:szCs w:val="28"/>
+        </w:rPr>
+        <w:t xml:space="preserve"> (cose da continuare a fare):</w:t>
       </w:r>
     </w:p>
     <w:p>
@@ -1579,7 +1695,25 @@
           <w:sz w:val="28"/>
           <w:szCs w:val="28"/>
         </w:rPr>
-        <w:t>Valutare più attentamente l’effort richiesto per effettuare una User Stories</w:t>
+        <w:t>Valutare più attentamente l’</w:t>
+      </w:r>
+      <w:proofErr w:type="spellStart"/>
+      <w:r>
+        <w:rPr>
+          <w:rFonts w:ascii="Times New Roman" w:hAnsi="Times New Roman" w:cs="Times New Roman"/>
+          <w:sz w:val="28"/>
+          <w:szCs w:val="28"/>
+        </w:rPr>
+        <w:t>effort</w:t>
+      </w:r>
+      <w:proofErr w:type="spellEnd"/>
+      <w:r>
+        <w:rPr>
+          <w:rFonts w:ascii="Times New Roman" w:hAnsi="Times New Roman" w:cs="Times New Roman"/>
+          <w:sz w:val="28"/>
+          <w:szCs w:val="28"/>
+        </w:rPr>
+        <w:t xml:space="preserve"> richiesto per effettuare una User Stories</w:t>
       </w:r>
       <w:r>
         <w:rPr>
@@ -1596,6 +1730,155 @@
           <w:rFonts w:ascii="Times New Roman" w:hAnsi="Times New Roman" w:cs="Times New Roman"/>
         </w:rPr>
       </w:pPr>
+    </w:p>
+    <w:p>
+      <w:pPr>
+        <w:rPr>
+          <w:rFonts w:ascii="Times New Roman" w:hAnsi="Times New Roman" w:cs="Times New Roman"/>
+          <w:b/>
+          <w:bCs/>
+          <w:sz w:val="36"/>
+          <w:szCs w:val="36"/>
+        </w:rPr>
+      </w:pPr>
+    </w:p>
+    <w:p>
+      <w:pPr>
+        <w:jc w:val="center"/>
+        <w:rPr>
+          <w:rFonts w:ascii="Times New Roman" w:hAnsi="Times New Roman" w:cs="Times New Roman"/>
+          <w:b/>
+          <w:bCs/>
+          <w:sz w:val="36"/>
+          <w:szCs w:val="36"/>
+        </w:rPr>
+      </w:pPr>
+      <w:r>
+        <w:rPr>
+          <w:rFonts w:ascii="Times New Roman" w:hAnsi="Times New Roman" w:cs="Times New Roman"/>
+          <w:b/>
+          <w:bCs/>
+          <w:sz w:val="36"/>
+          <w:szCs w:val="36"/>
+        </w:rPr>
+        <w:t xml:space="preserve">Primo Sprint </w:t>
+      </w:r>
+      <w:r>
+        <w:rPr>
+          <w:rFonts w:ascii="Times New Roman" w:hAnsi="Times New Roman" w:cs="Times New Roman"/>
+          <w:b/>
+          <w:bCs/>
+          <w:sz w:val="36"/>
+          <w:szCs w:val="36"/>
+        </w:rPr>
+        <w:t>–</w:t>
+      </w:r>
+      <w:r>
+        <w:rPr>
+          <w:rFonts w:ascii="Times New Roman" w:hAnsi="Times New Roman" w:cs="Times New Roman"/>
+          <w:b/>
+          <w:bCs/>
+          <w:sz w:val="36"/>
+          <w:szCs w:val="36"/>
+        </w:rPr>
+        <w:t xml:space="preserve"> </w:t>
+      </w:r>
+      <w:proofErr w:type="spellStart"/>
+      <w:r>
+        <w:rPr>
+          <w:rFonts w:ascii="Times New Roman" w:hAnsi="Times New Roman" w:cs="Times New Roman"/>
+          <w:b/>
+          <w:bCs/>
+          <w:sz w:val="36"/>
+          <w:szCs w:val="36"/>
+        </w:rPr>
+        <w:t>Burndown</w:t>
+      </w:r>
+      <w:proofErr w:type="spellEnd"/>
+      <w:r>
+        <w:rPr>
+          <w:rFonts w:ascii="Times New Roman" w:hAnsi="Times New Roman" w:cs="Times New Roman"/>
+          <w:b/>
+          <w:bCs/>
+          <w:sz w:val="36"/>
+          <w:szCs w:val="36"/>
+        </w:rPr>
+        <w:t xml:space="preserve"> Chart</w:t>
+      </w:r>
+    </w:p>
+    <w:p>
+      <w:pPr>
+        <w:rPr>
+          <w:rFonts w:ascii="Times New Roman" w:hAnsi="Times New Roman" w:cs="Times New Roman"/>
+        </w:rPr>
+      </w:pPr>
+      <w:r>
+        <w:rPr>
+          <w:noProof/>
+        </w:rPr>
+        <w:drawing>
+          <wp:anchor distT="0" distB="0" distL="114300" distR="114300" simplePos="0" relativeHeight="251658240" behindDoc="0" locked="0" layoutInCell="1" allowOverlap="1" wp14:anchorId="1086BE48" wp14:editId="4C2257CD">
+            <wp:simplePos x="0" y="0"/>
+            <wp:positionH relativeFrom="column">
+              <wp:posOffset>-292100</wp:posOffset>
+            </wp:positionH>
+            <wp:positionV relativeFrom="paragraph">
+              <wp:posOffset>322262</wp:posOffset>
+            </wp:positionV>
+            <wp:extent cx="6729846" cy="2418080"/>
+            <wp:effectExtent l="0" t="0" r="0" b="1270"/>
+            <wp:wrapNone/>
+            <wp:docPr id="1" name="Immagine 1"/>
+            <wp:cNvGraphicFramePr>
+              <a:graphicFrameLocks xmlns:a="http://schemas.openxmlformats.org/drawingml/2006/main" noChangeAspect="1"/>
+            </wp:cNvGraphicFramePr>
+            <a:graphic xmlns:a="http://schemas.openxmlformats.org/drawingml/2006/main">
+              <a:graphicData uri="http://schemas.openxmlformats.org/drawingml/2006/picture">
+                <pic:pic xmlns:pic="http://schemas.openxmlformats.org/drawingml/2006/picture">
+                  <pic:nvPicPr>
+                    <pic:cNvPr id="0" name="Picture 1"/>
+                    <pic:cNvPicPr>
+                      <a:picLocks noChangeAspect="1" noChangeArrowheads="1"/>
+                    </pic:cNvPicPr>
+                  </pic:nvPicPr>
+                  <pic:blipFill>
+                    <a:blip r:embed="rId5" cstate="print">
+                      <a:extLst>
+                        <a:ext uri="{28A0092B-C50C-407E-A947-70E740481C1C}">
+                          <a14:useLocalDpi xmlns:a14="http://schemas.microsoft.com/office/drawing/2010/main" val="0"/>
+                        </a:ext>
+                      </a:extLst>
+                    </a:blip>
+                    <a:srcRect/>
+                    <a:stretch>
+                      <a:fillRect/>
+                    </a:stretch>
+                  </pic:blipFill>
+                  <pic:spPr bwMode="auto">
+                    <a:xfrm>
+                      <a:off x="0" y="0"/>
+                      <a:ext cx="6729846" cy="2418080"/>
+                    </a:xfrm>
+                    <a:prstGeom prst="rect">
+                      <a:avLst/>
+                    </a:prstGeom>
+                    <a:noFill/>
+                    <a:ln>
+                      <a:noFill/>
+                    </a:ln>
+                  </pic:spPr>
+                </pic:pic>
+              </a:graphicData>
+            </a:graphic>
+            <wp14:sizeRelH relativeFrom="margin">
+              <wp14:pctWidth>0</wp14:pctWidth>
+            </wp14:sizeRelH>
+            <wp14:sizeRelV relativeFrom="margin">
+              <wp14:pctHeight>0</wp14:pctHeight>
+            </wp14:sizeRelV>
+          </wp:anchor>
+        </w:drawing>
+      </w:r>
     </w:p>
     <w:sectPr>
       <w:pgSz w:w="11906" w:h="16838"/>

</xml_diff>